<commit_message>
Inicio Entrega 2 - Proyecto 1
</commit_message>
<xml_diff>
--- a/Entrega 1/Documento Análisis.docx
+++ b/Entrega 1/Documento Análisis.docx
@@ -101,7 +101,7 @@
     </w:p>
     <w:p>
       <w:pPr>
-        <w:pStyle w:val="Ttulo"/>
+        <w:pStyle w:val="Title"/>
         <w:spacing w:line="276" w:lineRule="auto"/>
         <w:rPr>
           <w:rFonts w:ascii="Times New Roman" w:eastAsia="Times New Roman" w:hAnsi="Times New Roman" w:cs="Times New Roman"/>
@@ -511,7 +511,7 @@
     </w:p>
     <w:p>
       <w:pPr>
-        <w:pStyle w:val="Ttulo"/>
+        <w:pStyle w:val="Title"/>
         <w:spacing w:line="276" w:lineRule="auto"/>
         <w:rPr>
           <w:rFonts w:ascii="Times New Roman" w:eastAsia="Times New Roman" w:hAnsi="Times New Roman" w:cs="Times New Roman"/>
@@ -547,7 +547,7 @@
     </w:p>
     <w:p>
       <w:pPr>
-        <w:pStyle w:val="Prrafodelista"/>
+        <w:pStyle w:val="ListParagraph"/>
         <w:numPr>
           <w:ilvl w:val="0"/>
           <w:numId w:val="55"/>
@@ -673,7 +673,7 @@
     </w:p>
     <w:p>
       <w:pPr>
-        <w:pStyle w:val="Prrafodelista"/>
+        <w:pStyle w:val="ListParagraph"/>
         <w:numPr>
           <w:ilvl w:val="0"/>
           <w:numId w:val="55"/>
@@ -771,7 +771,7 @@
     </w:p>
     <w:p>
       <w:pPr>
-        <w:pStyle w:val="Prrafodelista"/>
+        <w:pStyle w:val="ListParagraph"/>
         <w:numPr>
           <w:ilvl w:val="0"/>
           <w:numId w:val="55"/>
@@ -827,7 +827,7 @@
     </w:p>
     <w:p>
       <w:pPr>
-        <w:pStyle w:val="Prrafodelista"/>
+        <w:pStyle w:val="ListParagraph"/>
         <w:numPr>
           <w:ilvl w:val="0"/>
           <w:numId w:val="55"/>
@@ -895,7 +895,7 @@
     </w:p>
     <w:p>
       <w:pPr>
-        <w:pStyle w:val="Prrafodelista"/>
+        <w:pStyle w:val="ListParagraph"/>
         <w:numPr>
           <w:ilvl w:val="0"/>
           <w:numId w:val="55"/>
@@ -931,7 +931,7 @@
     </w:p>
     <w:p>
       <w:pPr>
-        <w:pStyle w:val="Prrafodelista"/>
+        <w:pStyle w:val="ListParagraph"/>
         <w:numPr>
           <w:ilvl w:val="0"/>
           <w:numId w:val="55"/>
@@ -1013,7 +1013,7 @@
     </w:p>
     <w:p>
       <w:pPr>
-        <w:pStyle w:val="Prrafodelista"/>
+        <w:pStyle w:val="ListParagraph"/>
         <w:numPr>
           <w:ilvl w:val="0"/>
           <w:numId w:val="55"/>
@@ -1099,7 +1099,7 @@
     </w:p>
     <w:p>
       <w:pPr>
-        <w:pStyle w:val="Prrafodelista"/>
+        <w:pStyle w:val="ListParagraph"/>
         <w:numPr>
           <w:ilvl w:val="0"/>
           <w:numId w:val="55"/>
@@ -1141,7 +1141,7 @@
     </w:p>
     <w:p>
       <w:pPr>
-        <w:pStyle w:val="Prrafodelista"/>
+        <w:pStyle w:val="ListParagraph"/>
         <w:numPr>
           <w:ilvl w:val="0"/>
           <w:numId w:val="55"/>
@@ -1209,7 +1209,7 @@
     </w:p>
     <w:p>
       <w:pPr>
-        <w:pStyle w:val="Prrafodelista"/>
+        <w:pStyle w:val="ListParagraph"/>
         <w:numPr>
           <w:ilvl w:val="0"/>
           <w:numId w:val="55"/>
@@ -1263,7 +1263,7 @@
     </w:p>
     <w:p>
       <w:pPr>
-        <w:pStyle w:val="Prrafodelista"/>
+        <w:pStyle w:val="ListParagraph"/>
         <w:numPr>
           <w:ilvl w:val="0"/>
           <w:numId w:val="55"/>
@@ -1311,7 +1311,7 @@
     </w:p>
     <w:p>
       <w:pPr>
-        <w:pStyle w:val="Prrafodelista"/>
+        <w:pStyle w:val="ListParagraph"/>
         <w:numPr>
           <w:ilvl w:val="0"/>
           <w:numId w:val="55"/>
@@ -1333,7 +1333,7 @@
     </w:p>
     <w:p>
       <w:pPr>
-        <w:pStyle w:val="Prrafodelista"/>
+        <w:pStyle w:val="ListParagraph"/>
         <w:numPr>
           <w:ilvl w:val="0"/>
           <w:numId w:val="55"/>
@@ -1363,7 +1363,7 @@
     </w:p>
     <w:p>
       <w:pPr>
-        <w:pStyle w:val="Prrafodelista"/>
+        <w:pStyle w:val="ListParagraph"/>
         <w:numPr>
           <w:ilvl w:val="0"/>
           <w:numId w:val="55"/>
@@ -1445,7 +1445,7 @@
     </w:p>
     <w:p>
       <w:pPr>
-        <w:pStyle w:val="Prrafodelista"/>
+        <w:pStyle w:val="ListParagraph"/>
         <w:numPr>
           <w:ilvl w:val="0"/>
           <w:numId w:val="55"/>
@@ -1481,7 +1481,7 @@
     </w:p>
     <w:p>
       <w:pPr>
-        <w:pStyle w:val="Prrafodelista"/>
+        <w:pStyle w:val="ListParagraph"/>
         <w:numPr>
           <w:ilvl w:val="0"/>
           <w:numId w:val="55"/>
@@ -1511,7 +1511,7 @@
     </w:p>
     <w:p>
       <w:pPr>
-        <w:pStyle w:val="Prrafodelista"/>
+        <w:pStyle w:val="ListParagraph"/>
         <w:numPr>
           <w:ilvl w:val="0"/>
           <w:numId w:val="55"/>
@@ -1593,7 +1593,7 @@
     </w:p>
     <w:p>
       <w:pPr>
-        <w:pStyle w:val="Prrafodelista"/>
+        <w:pStyle w:val="ListParagraph"/>
         <w:numPr>
           <w:ilvl w:val="0"/>
           <w:numId w:val="55"/>
@@ -1657,7 +1657,7 @@
     </w:p>
     <w:p>
       <w:pPr>
-        <w:pStyle w:val="Prrafodelista"/>
+        <w:pStyle w:val="ListParagraph"/>
         <w:numPr>
           <w:ilvl w:val="0"/>
           <w:numId w:val="55"/>
@@ -1760,7 +1760,7 @@
     </w:p>
     <w:p>
       <w:pPr>
-        <w:pStyle w:val="Prrafodelista"/>
+        <w:pStyle w:val="ListParagraph"/>
         <w:numPr>
           <w:ilvl w:val="0"/>
           <w:numId w:val="29"/>
@@ -1851,7 +1851,7 @@
     </w:p>
     <w:p>
       <w:pPr>
-        <w:pStyle w:val="Prrafodelista"/>
+        <w:pStyle w:val="ListParagraph"/>
         <w:numPr>
           <w:ilvl w:val="0"/>
           <w:numId w:val="29"/>
@@ -1946,7 +1946,7 @@
     </w:p>
     <w:p>
       <w:pPr>
-        <w:pStyle w:val="Prrafodelista"/>
+        <w:pStyle w:val="ListParagraph"/>
         <w:numPr>
           <w:ilvl w:val="0"/>
           <w:numId w:val="29"/>
@@ -2029,7 +2029,7 @@
     </w:p>
     <w:p>
       <w:pPr>
-        <w:pStyle w:val="Prrafodelista"/>
+        <w:pStyle w:val="ListParagraph"/>
         <w:numPr>
           <w:ilvl w:val="0"/>
           <w:numId w:val="29"/>
@@ -2096,7 +2096,7 @@
     </w:p>
     <w:p>
       <w:pPr>
-        <w:pStyle w:val="Prrafodelista"/>
+        <w:pStyle w:val="ListParagraph"/>
         <w:numPr>
           <w:ilvl w:val="0"/>
           <w:numId w:val="29"/>
@@ -2143,7 +2143,7 @@
     </w:p>
     <w:p>
       <w:pPr>
-        <w:pStyle w:val="Prrafodelista"/>
+        <w:pStyle w:val="ListParagraph"/>
         <w:numPr>
           <w:ilvl w:val="0"/>
           <w:numId w:val="29"/>
@@ -2262,7 +2262,7 @@
     </w:p>
     <w:p>
       <w:pPr>
-        <w:pStyle w:val="Prrafodelista"/>
+        <w:pStyle w:val="ListParagraph"/>
         <w:numPr>
           <w:ilvl w:val="0"/>
           <w:numId w:val="29"/>
@@ -2377,7 +2377,7 @@
     </w:p>
     <w:p>
       <w:pPr>
-        <w:pStyle w:val="Prrafodelista"/>
+        <w:pStyle w:val="ListParagraph"/>
         <w:numPr>
           <w:ilvl w:val="0"/>
           <w:numId w:val="29"/>
@@ -2518,7 +2518,7 @@
     </w:p>
     <w:p>
       <w:pPr>
-        <w:pStyle w:val="Prrafodelista"/>
+        <w:pStyle w:val="ListParagraph"/>
         <w:numPr>
           <w:ilvl w:val="0"/>
           <w:numId w:val="29"/>
@@ -2641,7 +2641,7 @@
     </w:p>
     <w:p>
       <w:pPr>
-        <w:pStyle w:val="Prrafodelista"/>
+        <w:pStyle w:val="ListParagraph"/>
         <w:numPr>
           <w:ilvl w:val="0"/>
           <w:numId w:val="29"/>
@@ -2786,7 +2786,7 @@
     </w:p>
     <w:p>
       <w:pPr>
-        <w:pStyle w:val="Prrafodelista"/>
+        <w:pStyle w:val="ListParagraph"/>
         <w:numPr>
           <w:ilvl w:val="0"/>
           <w:numId w:val="29"/>
@@ -2921,7 +2921,7 @@
     </w:p>
     <w:p>
       <w:pPr>
-        <w:pStyle w:val="Prrafodelista"/>
+        <w:pStyle w:val="ListParagraph"/>
         <w:numPr>
           <w:ilvl w:val="0"/>
           <w:numId w:val="29"/>
@@ -2992,7 +2992,7 @@
     </w:p>
     <w:p>
       <w:pPr>
-        <w:pStyle w:val="Prrafodelista"/>
+        <w:pStyle w:val="ListParagraph"/>
         <w:numPr>
           <w:ilvl w:val="0"/>
           <w:numId w:val="29"/>
@@ -3109,7 +3109,7 @@
     </w:p>
     <w:p>
       <w:pPr>
-        <w:pStyle w:val="Prrafodelista"/>
+        <w:pStyle w:val="ListParagraph"/>
         <w:numPr>
           <w:ilvl w:val="0"/>
           <w:numId w:val="29"/>
@@ -3186,7 +3186,7 @@
     </w:p>
     <w:p>
       <w:pPr>
-        <w:pStyle w:val="Prrafodelista"/>
+        <w:pStyle w:val="ListParagraph"/>
         <w:numPr>
           <w:ilvl w:val="0"/>
           <w:numId w:val="29"/>
@@ -3285,7 +3285,7 @@
     </w:p>
     <w:p>
       <w:pPr>
-        <w:pStyle w:val="Prrafodelista"/>
+        <w:pStyle w:val="ListParagraph"/>
         <w:numPr>
           <w:ilvl w:val="0"/>
           <w:numId w:val="29"/>
@@ -3388,7 +3388,7 @@
     </w:p>
     <w:p>
       <w:pPr>
-        <w:pStyle w:val="Prrafodelista"/>
+        <w:pStyle w:val="ListParagraph"/>
         <w:numPr>
           <w:ilvl w:val="0"/>
           <w:numId w:val="29"/>
@@ -3511,7 +3511,7 @@
     </w:p>
     <w:p>
       <w:pPr>
-        <w:pStyle w:val="Prrafodelista"/>
+        <w:pStyle w:val="ListParagraph"/>
         <w:numPr>
           <w:ilvl w:val="0"/>
           <w:numId w:val="29"/>
@@ -3590,7 +3590,7 @@
     </w:p>
     <w:p>
       <w:pPr>
-        <w:pStyle w:val="Prrafodelista"/>
+        <w:pStyle w:val="ListParagraph"/>
         <w:numPr>
           <w:ilvl w:val="0"/>
           <w:numId w:val="29"/>
@@ -3623,7 +3623,7 @@
     </w:p>
     <w:p>
       <w:pPr>
-        <w:pStyle w:val="Prrafodelista"/>
+        <w:pStyle w:val="ListParagraph"/>
         <w:numPr>
           <w:ilvl w:val="0"/>
           <w:numId w:val="29"/>
@@ -3656,7 +3656,7 @@
     </w:p>
     <w:p>
       <w:pPr>
-        <w:pStyle w:val="Prrafodelista"/>
+        <w:pStyle w:val="ListParagraph"/>
         <w:numPr>
           <w:ilvl w:val="0"/>
           <w:numId w:val="29"/>
@@ -3717,7 +3717,7 @@
     </w:p>
     <w:p>
       <w:pPr>
-        <w:pStyle w:val="Prrafodelista"/>
+        <w:pStyle w:val="ListParagraph"/>
         <w:numPr>
           <w:ilvl w:val="0"/>
           <w:numId w:val="30"/>
@@ -3782,7 +3782,7 @@
     </w:p>
     <w:p>
       <w:pPr>
-        <w:pStyle w:val="Prrafodelista"/>
+        <w:pStyle w:val="ListParagraph"/>
         <w:numPr>
           <w:ilvl w:val="0"/>
           <w:numId w:val="30"/>
@@ -3812,7 +3812,7 @@
     </w:p>
     <w:p>
       <w:pPr>
-        <w:pStyle w:val="Prrafodelista"/>
+        <w:pStyle w:val="ListParagraph"/>
         <w:numPr>
           <w:ilvl w:val="0"/>
           <w:numId w:val="30"/>
@@ -3857,7 +3857,7 @@
     </w:p>
     <w:p>
       <w:pPr>
-        <w:pStyle w:val="Prrafodelista"/>
+        <w:pStyle w:val="ListParagraph"/>
         <w:numPr>
           <w:ilvl w:val="0"/>
           <w:numId w:val="30"/>
@@ -3940,7 +3940,7 @@
     </w:p>
     <w:p>
       <w:pPr>
-        <w:pStyle w:val="Prrafodelista"/>
+        <w:pStyle w:val="ListParagraph"/>
         <w:numPr>
           <w:ilvl w:val="0"/>
           <w:numId w:val="27"/>
@@ -3959,7 +3959,7 @@
     </w:p>
     <w:p>
       <w:pPr>
-        <w:pStyle w:val="Prrafodelista"/>
+        <w:pStyle w:val="ListParagraph"/>
         <w:numPr>
           <w:ilvl w:val="0"/>
           <w:numId w:val="27"/>
@@ -3978,7 +3978,7 @@
     </w:p>
     <w:p>
       <w:pPr>
-        <w:pStyle w:val="Prrafodelista"/>
+        <w:pStyle w:val="ListParagraph"/>
         <w:numPr>
           <w:ilvl w:val="0"/>
           <w:numId w:val="27"/>
@@ -4025,7 +4025,7 @@
     </w:p>
     <w:p>
       <w:pPr>
-        <w:pStyle w:val="Prrafodelista"/>
+        <w:pStyle w:val="ListParagraph"/>
         <w:numPr>
           <w:ilvl w:val="0"/>
           <w:numId w:val="27"/>
@@ -4066,7 +4066,7 @@
     </w:p>
     <w:p>
       <w:pPr>
-        <w:pStyle w:val="Prrafodelista"/>
+        <w:pStyle w:val="ListParagraph"/>
         <w:numPr>
           <w:ilvl w:val="0"/>
           <w:numId w:val="27"/>
@@ -4107,7 +4107,7 @@
     </w:p>
     <w:p>
       <w:pPr>
-        <w:pStyle w:val="Prrafodelista"/>
+        <w:pStyle w:val="ListParagraph"/>
         <w:numPr>
           <w:ilvl w:val="0"/>
           <w:numId w:val="27"/>
@@ -4132,7 +4132,7 @@
     </w:p>
     <w:p>
       <w:pPr>
-        <w:pStyle w:val="Prrafodelista"/>
+        <w:pStyle w:val="ListParagraph"/>
         <w:numPr>
           <w:ilvl w:val="0"/>
           <w:numId w:val="27"/>
@@ -4173,7 +4173,7 @@
     </w:p>
     <w:p>
       <w:pPr>
-        <w:pStyle w:val="Prrafodelista"/>
+        <w:pStyle w:val="ListParagraph"/>
         <w:numPr>
           <w:ilvl w:val="0"/>
           <w:numId w:val="27"/>
@@ -4198,7 +4198,7 @@
     </w:p>
     <w:p>
       <w:pPr>
-        <w:pStyle w:val="Prrafodelista"/>
+        <w:pStyle w:val="ListParagraph"/>
         <w:numPr>
           <w:ilvl w:val="0"/>
           <w:numId w:val="27"/>
@@ -4239,7 +4239,7 @@
     </w:p>
     <w:p>
       <w:pPr>
-        <w:pStyle w:val="Prrafodelista"/>
+        <w:pStyle w:val="ListParagraph"/>
         <w:numPr>
           <w:ilvl w:val="0"/>
           <w:numId w:val="27"/>
@@ -4280,7 +4280,7 @@
     </w:p>
     <w:p>
       <w:pPr>
-        <w:pStyle w:val="Prrafodelista"/>
+        <w:pStyle w:val="ListParagraph"/>
         <w:numPr>
           <w:ilvl w:val="0"/>
           <w:numId w:val="27"/>
@@ -4299,7 +4299,7 @@
     </w:p>
     <w:p>
       <w:pPr>
-        <w:pStyle w:val="Prrafodelista"/>
+        <w:pStyle w:val="ListParagraph"/>
         <w:numPr>
           <w:ilvl w:val="0"/>
           <w:numId w:val="27"/>
@@ -4318,7 +4318,7 @@
     </w:p>
     <w:p>
       <w:pPr>
-        <w:pStyle w:val="Prrafodelista"/>
+        <w:pStyle w:val="ListParagraph"/>
         <w:numPr>
           <w:ilvl w:val="0"/>
           <w:numId w:val="27"/>
@@ -4337,7 +4337,7 @@
     </w:p>
     <w:p>
       <w:pPr>
-        <w:pStyle w:val="Prrafodelista"/>
+        <w:pStyle w:val="ListParagraph"/>
         <w:numPr>
           <w:ilvl w:val="0"/>
           <w:numId w:val="27"/>
@@ -4356,7 +4356,7 @@
     </w:p>
     <w:p>
       <w:pPr>
-        <w:pStyle w:val="Prrafodelista"/>
+        <w:pStyle w:val="ListParagraph"/>
         <w:numPr>
           <w:ilvl w:val="0"/>
           <w:numId w:val="27"/>
@@ -4375,7 +4375,7 @@
     </w:p>
     <w:p>
       <w:pPr>
-        <w:pStyle w:val="Prrafodelista"/>
+        <w:pStyle w:val="ListParagraph"/>
         <w:numPr>
           <w:ilvl w:val="0"/>
           <w:numId w:val="27"/>
@@ -4394,7 +4394,7 @@
     </w:p>
     <w:p>
       <w:pPr>
-        <w:pStyle w:val="Prrafodelista"/>
+        <w:pStyle w:val="ListParagraph"/>
         <w:numPr>
           <w:ilvl w:val="0"/>
           <w:numId w:val="27"/>
@@ -4453,7 +4453,7 @@
     </w:p>
     <w:p>
       <w:pPr>
-        <w:pStyle w:val="Prrafodelista"/>
+        <w:pStyle w:val="ListParagraph"/>
         <w:numPr>
           <w:ilvl w:val="0"/>
           <w:numId w:val="54"/>
@@ -4495,7 +4495,7 @@
     </w:p>
     <w:p>
       <w:pPr>
-        <w:pStyle w:val="Prrafodelista"/>
+        <w:pStyle w:val="ListParagraph"/>
         <w:numPr>
           <w:ilvl w:val="0"/>
           <w:numId w:val="54"/>
@@ -4515,7 +4515,7 @@
     </w:p>
     <w:p>
       <w:pPr>
-        <w:pStyle w:val="Prrafodelista"/>
+        <w:pStyle w:val="ListParagraph"/>
         <w:numPr>
           <w:ilvl w:val="0"/>
           <w:numId w:val="54"/>
@@ -4553,7 +4553,7 @@
     </w:p>
     <w:p>
       <w:pPr>
-        <w:pStyle w:val="Prrafodelista"/>
+        <w:pStyle w:val="ListParagraph"/>
         <w:numPr>
           <w:ilvl w:val="0"/>
           <w:numId w:val="53"/>
@@ -4574,7 +4574,7 @@
     </w:p>
     <w:p>
       <w:pPr>
-        <w:pStyle w:val="Prrafodelista"/>
+        <w:pStyle w:val="ListParagraph"/>
         <w:numPr>
           <w:ilvl w:val="0"/>
           <w:numId w:val="53"/>
@@ -4639,7 +4639,7 @@
     </w:p>
     <w:p>
       <w:pPr>
-        <w:pStyle w:val="Prrafodelista"/>
+        <w:pStyle w:val="ListParagraph"/>
         <w:numPr>
           <w:ilvl w:val="0"/>
           <w:numId w:val="10"/>
@@ -4680,7 +4680,7 @@
     </w:p>
     <w:p>
       <w:pPr>
-        <w:pStyle w:val="Prrafodelista"/>
+        <w:pStyle w:val="ListParagraph"/>
         <w:numPr>
           <w:ilvl w:val="0"/>
           <w:numId w:val="10"/>
@@ -4699,7 +4699,7 @@
     </w:p>
     <w:p>
       <w:pPr>
-        <w:pStyle w:val="Prrafodelista"/>
+        <w:pStyle w:val="ListParagraph"/>
         <w:numPr>
           <w:ilvl w:val="0"/>
           <w:numId w:val="10"/>
@@ -4771,7 +4771,7 @@
     </w:p>
     <w:p>
       <w:pPr>
-        <w:pStyle w:val="Prrafodelista"/>
+        <w:pStyle w:val="ListParagraph"/>
         <w:numPr>
           <w:ilvl w:val="0"/>
           <w:numId w:val="52"/>
@@ -4827,7 +4827,7 @@
     </w:p>
     <w:p>
       <w:pPr>
-        <w:pStyle w:val="Prrafodelista"/>
+        <w:pStyle w:val="ListParagraph"/>
         <w:numPr>
           <w:ilvl w:val="0"/>
           <w:numId w:val="52"/>
@@ -4936,7 +4936,7 @@
     </w:p>
     <w:p>
       <w:pPr>
-        <w:pStyle w:val="Prrafodelista"/>
+        <w:pStyle w:val="ListParagraph"/>
         <w:numPr>
           <w:ilvl w:val="0"/>
           <w:numId w:val="1"/>
@@ -4955,7 +4955,7 @@
     </w:p>
     <w:p>
       <w:pPr>
-        <w:pStyle w:val="Prrafodelista"/>
+        <w:pStyle w:val="ListParagraph"/>
         <w:numPr>
           <w:ilvl w:val="0"/>
           <w:numId w:val="1"/>
@@ -5008,7 +5008,7 @@
     </w:p>
     <w:p>
       <w:pPr>
-        <w:pStyle w:val="Prrafodelista"/>
+        <w:pStyle w:val="ListParagraph"/>
         <w:numPr>
           <w:ilvl w:val="0"/>
           <w:numId w:val="1"/>
@@ -5063,7 +5063,7 @@
     </w:p>
     <w:p>
       <w:pPr>
-        <w:pStyle w:val="Prrafodelista"/>
+        <w:pStyle w:val="ListParagraph"/>
         <w:numPr>
           <w:ilvl w:val="0"/>
           <w:numId w:val="51"/>
@@ -5122,7 +5122,7 @@
     </w:p>
     <w:p>
       <w:pPr>
-        <w:pStyle w:val="Prrafodelista"/>
+        <w:pStyle w:val="ListParagraph"/>
         <w:numPr>
           <w:ilvl w:val="0"/>
           <w:numId w:val="51"/>
@@ -5194,7 +5194,7 @@
     </w:p>
     <w:p>
       <w:pPr>
-        <w:pStyle w:val="Prrafodelista"/>
+        <w:pStyle w:val="ListParagraph"/>
         <w:numPr>
           <w:ilvl w:val="0"/>
           <w:numId w:val="2"/>
@@ -5249,7 +5249,7 @@
     </w:p>
     <w:p>
       <w:pPr>
-        <w:pStyle w:val="Prrafodelista"/>
+        <w:pStyle w:val="ListParagraph"/>
         <w:numPr>
           <w:ilvl w:val="0"/>
           <w:numId w:val="2"/>
@@ -5352,7 +5352,7 @@
     </w:p>
     <w:p>
       <w:pPr>
-        <w:pStyle w:val="Prrafodelista"/>
+        <w:pStyle w:val="ListParagraph"/>
         <w:numPr>
           <w:ilvl w:val="0"/>
           <w:numId w:val="2"/>
@@ -5373,7 +5373,7 @@
     </w:p>
     <w:p>
       <w:pPr>
-        <w:pStyle w:val="Prrafodelista"/>
+        <w:pStyle w:val="ListParagraph"/>
         <w:numPr>
           <w:ilvl w:val="0"/>
           <w:numId w:val="2"/>
@@ -5479,7 +5479,7 @@
     </w:p>
     <w:p>
       <w:pPr>
-        <w:pStyle w:val="Prrafodelista"/>
+        <w:pStyle w:val="ListParagraph"/>
         <w:numPr>
           <w:ilvl w:val="0"/>
           <w:numId w:val="3"/>
@@ -5498,7 +5498,7 @@
     </w:p>
     <w:p>
       <w:pPr>
-        <w:pStyle w:val="Prrafodelista"/>
+        <w:pStyle w:val="ListParagraph"/>
         <w:numPr>
           <w:ilvl w:val="0"/>
           <w:numId w:val="3"/>
@@ -5557,7 +5557,7 @@
     </w:p>
     <w:p>
       <w:pPr>
-        <w:pStyle w:val="Prrafodelista"/>
+        <w:pStyle w:val="ListParagraph"/>
         <w:numPr>
           <w:ilvl w:val="0"/>
           <w:numId w:val="3"/>
@@ -5618,7 +5618,7 @@
     </w:p>
     <w:p>
       <w:pPr>
-        <w:pStyle w:val="Prrafodelista"/>
+        <w:pStyle w:val="ListParagraph"/>
         <w:numPr>
           <w:ilvl w:val="0"/>
           <w:numId w:val="6"/>
@@ -5665,7 +5665,7 @@
     </w:p>
     <w:p>
       <w:pPr>
-        <w:pStyle w:val="Prrafodelista"/>
+        <w:pStyle w:val="ListParagraph"/>
         <w:numPr>
           <w:ilvl w:val="0"/>
           <w:numId w:val="6"/>
@@ -5684,7 +5684,7 @@
     </w:p>
     <w:p>
       <w:pPr>
-        <w:pStyle w:val="Prrafodelista"/>
+        <w:pStyle w:val="ListParagraph"/>
         <w:numPr>
           <w:ilvl w:val="0"/>
           <w:numId w:val="6"/>
@@ -5749,7 +5749,7 @@
     </w:p>
     <w:p>
       <w:pPr>
-        <w:pStyle w:val="Prrafodelista"/>
+        <w:pStyle w:val="ListParagraph"/>
         <w:numPr>
           <w:ilvl w:val="0"/>
           <w:numId w:val="4"/>
@@ -5804,7 +5804,7 @@
     </w:p>
     <w:p>
       <w:pPr>
-        <w:pStyle w:val="Prrafodelista"/>
+        <w:pStyle w:val="ListParagraph"/>
         <w:numPr>
           <w:ilvl w:val="0"/>
           <w:numId w:val="4"/>
@@ -5861,7 +5861,7 @@
     </w:p>
     <w:p>
       <w:pPr>
-        <w:pStyle w:val="Prrafodelista"/>
+        <w:pStyle w:val="ListParagraph"/>
         <w:numPr>
           <w:ilvl w:val="0"/>
           <w:numId w:val="4"/>
@@ -5880,7 +5880,7 @@
     </w:p>
     <w:p>
       <w:pPr>
-        <w:pStyle w:val="Prrafodelista"/>
+        <w:pStyle w:val="ListParagraph"/>
         <w:numPr>
           <w:ilvl w:val="0"/>
           <w:numId w:val="4"/>
@@ -6013,7 +6013,7 @@
     </w:p>
     <w:p>
       <w:pPr>
-        <w:pStyle w:val="Prrafodelista"/>
+        <w:pStyle w:val="ListParagraph"/>
         <w:numPr>
           <w:ilvl w:val="0"/>
           <w:numId w:val="5"/>
@@ -6032,7 +6032,7 @@
     </w:p>
     <w:p>
       <w:pPr>
-        <w:pStyle w:val="Prrafodelista"/>
+        <w:pStyle w:val="ListParagraph"/>
         <w:numPr>
           <w:ilvl w:val="0"/>
           <w:numId w:val="5"/>
@@ -6085,7 +6085,7 @@
     </w:p>
     <w:p>
       <w:pPr>
-        <w:pStyle w:val="Prrafodelista"/>
+        <w:pStyle w:val="ListParagraph"/>
         <w:numPr>
           <w:ilvl w:val="0"/>
           <w:numId w:val="5"/>
@@ -6154,7 +6154,7 @@
     </w:p>
     <w:p>
       <w:pPr>
-        <w:pStyle w:val="Prrafodelista"/>
+        <w:pStyle w:val="ListParagraph"/>
         <w:numPr>
           <w:ilvl w:val="0"/>
           <w:numId w:val="5"/>
@@ -6201,7 +6201,7 @@
     </w:p>
     <w:p>
       <w:pPr>
-        <w:pStyle w:val="Prrafodelista"/>
+        <w:pStyle w:val="ListParagraph"/>
         <w:numPr>
           <w:ilvl w:val="0"/>
           <w:numId w:val="5"/>
@@ -6220,7 +6220,7 @@
     </w:p>
     <w:p>
       <w:pPr>
-        <w:pStyle w:val="Prrafodelista"/>
+        <w:pStyle w:val="ListParagraph"/>
         <w:numPr>
           <w:ilvl w:val="0"/>
           <w:numId w:val="5"/>
@@ -6285,7 +6285,7 @@
     </w:p>
     <w:p>
       <w:pPr>
-        <w:pStyle w:val="Prrafodelista"/>
+        <w:pStyle w:val="ListParagraph"/>
         <w:numPr>
           <w:ilvl w:val="0"/>
           <w:numId w:val="50"/>
@@ -6362,7 +6362,7 @@
     </w:p>
     <w:p>
       <w:pPr>
-        <w:pStyle w:val="Prrafodelista"/>
+        <w:pStyle w:val="ListParagraph"/>
         <w:numPr>
           <w:ilvl w:val="0"/>
           <w:numId w:val="50"/>
@@ -6409,7 +6409,7 @@
     </w:p>
     <w:p>
       <w:pPr>
-        <w:pStyle w:val="Prrafodelista"/>
+        <w:pStyle w:val="ListParagraph"/>
         <w:numPr>
           <w:ilvl w:val="0"/>
           <w:numId w:val="50"/>
@@ -6468,7 +6468,7 @@
     </w:p>
     <w:p>
       <w:pPr>
-        <w:pStyle w:val="Prrafodelista"/>
+        <w:pStyle w:val="ListParagraph"/>
         <w:numPr>
           <w:ilvl w:val="0"/>
           <w:numId w:val="50"/>
@@ -6559,7 +6559,7 @@
     </w:p>
     <w:p>
       <w:pPr>
-        <w:pStyle w:val="Prrafodelista"/>
+        <w:pStyle w:val="ListParagraph"/>
         <w:numPr>
           <w:ilvl w:val="0"/>
           <w:numId w:val="49"/>
@@ -6578,7 +6578,7 @@
     </w:p>
     <w:p>
       <w:pPr>
-        <w:pStyle w:val="Prrafodelista"/>
+        <w:pStyle w:val="ListParagraph"/>
         <w:numPr>
           <w:ilvl w:val="0"/>
           <w:numId w:val="49"/>
@@ -6597,7 +6597,7 @@
     </w:p>
     <w:p>
       <w:pPr>
-        <w:pStyle w:val="Prrafodelista"/>
+        <w:pStyle w:val="ListParagraph"/>
         <w:numPr>
           <w:ilvl w:val="0"/>
           <w:numId w:val="49"/>
@@ -6676,7 +6676,7 @@
     </w:p>
     <w:p>
       <w:pPr>
-        <w:pStyle w:val="Prrafodelista"/>
+        <w:pStyle w:val="ListParagraph"/>
         <w:numPr>
           <w:ilvl w:val="0"/>
           <w:numId w:val="48"/>
@@ -6695,7 +6695,7 @@
     </w:p>
     <w:p>
       <w:pPr>
-        <w:pStyle w:val="Prrafodelista"/>
+        <w:pStyle w:val="ListParagraph"/>
         <w:numPr>
           <w:ilvl w:val="0"/>
           <w:numId w:val="48"/>
@@ -6754,7 +6754,7 @@
     </w:p>
     <w:p>
       <w:pPr>
-        <w:pStyle w:val="Prrafodelista"/>
+        <w:pStyle w:val="ListParagraph"/>
         <w:numPr>
           <w:ilvl w:val="0"/>
           <w:numId w:val="48"/>
@@ -6791,7 +6791,7 @@
     </w:p>
     <w:p>
       <w:pPr>
-        <w:pStyle w:val="Prrafodelista"/>
+        <w:pStyle w:val="ListParagraph"/>
         <w:numPr>
           <w:ilvl w:val="0"/>
           <w:numId w:val="47"/>
@@ -6822,7 +6822,7 @@
     </w:p>
     <w:p>
       <w:pPr>
-        <w:pStyle w:val="Prrafodelista"/>
+        <w:pStyle w:val="ListParagraph"/>
         <w:numPr>
           <w:ilvl w:val="0"/>
           <w:numId w:val="47"/>
@@ -6847,7 +6847,7 @@
     </w:p>
     <w:p>
       <w:pPr>
-        <w:pStyle w:val="Prrafodelista"/>
+        <w:pStyle w:val="ListParagraph"/>
         <w:numPr>
           <w:ilvl w:val="0"/>
           <w:numId w:val="47"/>
@@ -6954,7 +6954,7 @@
     </w:p>
     <w:p>
       <w:pPr>
-        <w:pStyle w:val="Prrafodelista"/>
+        <w:pStyle w:val="ListParagraph"/>
         <w:numPr>
           <w:ilvl w:val="0"/>
           <w:numId w:val="46"/>
@@ -6973,7 +6973,7 @@
     </w:p>
     <w:p>
       <w:pPr>
-        <w:pStyle w:val="Prrafodelista"/>
+        <w:pStyle w:val="ListParagraph"/>
         <w:numPr>
           <w:ilvl w:val="0"/>
           <w:numId w:val="46"/>
@@ -7056,7 +7056,7 @@
     </w:p>
     <w:p>
       <w:pPr>
-        <w:pStyle w:val="Prrafodelista"/>
+        <w:pStyle w:val="ListParagraph"/>
         <w:numPr>
           <w:ilvl w:val="0"/>
           <w:numId w:val="46"/>
@@ -7127,7 +7127,7 @@
     </w:p>
     <w:p>
       <w:pPr>
-        <w:pStyle w:val="Prrafodelista"/>
+        <w:pStyle w:val="ListParagraph"/>
         <w:numPr>
           <w:ilvl w:val="0"/>
           <w:numId w:val="45"/>
@@ -7146,7 +7146,7 @@
     </w:p>
     <w:p>
       <w:pPr>
-        <w:pStyle w:val="Prrafodelista"/>
+        <w:pStyle w:val="ListParagraph"/>
         <w:numPr>
           <w:ilvl w:val="0"/>
           <w:numId w:val="45"/>
@@ -7225,7 +7225,7 @@
     </w:p>
     <w:p>
       <w:pPr>
-        <w:pStyle w:val="Prrafodelista"/>
+        <w:pStyle w:val="ListParagraph"/>
         <w:numPr>
           <w:ilvl w:val="0"/>
           <w:numId w:val="44"/>
@@ -7272,7 +7272,7 @@
     </w:p>
     <w:p>
       <w:pPr>
-        <w:pStyle w:val="Prrafodelista"/>
+        <w:pStyle w:val="ListParagraph"/>
         <w:numPr>
           <w:ilvl w:val="0"/>
           <w:numId w:val="44"/>
@@ -7319,7 +7319,7 @@
     </w:p>
     <w:p>
       <w:pPr>
-        <w:pStyle w:val="Prrafodelista"/>
+        <w:pStyle w:val="ListParagraph"/>
         <w:numPr>
           <w:ilvl w:val="0"/>
           <w:numId w:val="44"/>
@@ -7404,7 +7404,7 @@
     </w:p>
     <w:p>
       <w:pPr>
-        <w:pStyle w:val="Prrafodelista"/>
+        <w:pStyle w:val="ListParagraph"/>
         <w:numPr>
           <w:ilvl w:val="0"/>
           <w:numId w:val="43"/>
@@ -7423,7 +7423,7 @@
     </w:p>
     <w:p>
       <w:pPr>
-        <w:pStyle w:val="Prrafodelista"/>
+        <w:pStyle w:val="ListParagraph"/>
         <w:numPr>
           <w:ilvl w:val="0"/>
           <w:numId w:val="43"/>
@@ -7442,7 +7442,7 @@
     </w:p>
     <w:p>
       <w:pPr>
-        <w:pStyle w:val="Prrafodelista"/>
+        <w:pStyle w:val="ListParagraph"/>
         <w:numPr>
           <w:ilvl w:val="0"/>
           <w:numId w:val="43"/>
@@ -7557,7 +7557,7 @@
     </w:p>
     <w:p>
       <w:pPr>
-        <w:pStyle w:val="Prrafodelista"/>
+        <w:pStyle w:val="ListParagraph"/>
         <w:numPr>
           <w:ilvl w:val="0"/>
           <w:numId w:val="42"/>
@@ -7576,7 +7576,7 @@
     </w:p>
     <w:p>
       <w:pPr>
-        <w:pStyle w:val="Prrafodelista"/>
+        <w:pStyle w:val="ListParagraph"/>
         <w:numPr>
           <w:ilvl w:val="0"/>
           <w:numId w:val="42"/>
@@ -7595,7 +7595,7 @@
     </w:p>
     <w:p>
       <w:pPr>
-        <w:pStyle w:val="Prrafodelista"/>
+        <w:pStyle w:val="ListParagraph"/>
         <w:numPr>
           <w:ilvl w:val="0"/>
           <w:numId w:val="42"/>
@@ -7614,7 +7614,7 @@
     </w:p>
     <w:p>
       <w:pPr>
-        <w:pStyle w:val="Prrafodelista"/>
+        <w:pStyle w:val="ListParagraph"/>
         <w:numPr>
           <w:ilvl w:val="0"/>
           <w:numId w:val="42"/>
@@ -7705,7 +7705,7 @@
     </w:p>
     <w:p>
       <w:pPr>
-        <w:pStyle w:val="Prrafodelista"/>
+        <w:pStyle w:val="ListParagraph"/>
         <w:numPr>
           <w:ilvl w:val="0"/>
           <w:numId w:val="41"/>
@@ -7724,7 +7724,7 @@
     </w:p>
     <w:p>
       <w:pPr>
-        <w:pStyle w:val="Prrafodelista"/>
+        <w:pStyle w:val="ListParagraph"/>
         <w:numPr>
           <w:ilvl w:val="0"/>
           <w:numId w:val="41"/>
@@ -7771,7 +7771,7 @@
     </w:p>
     <w:p>
       <w:pPr>
-        <w:pStyle w:val="Prrafodelista"/>
+        <w:pStyle w:val="ListParagraph"/>
         <w:numPr>
           <w:ilvl w:val="0"/>
           <w:numId w:val="41"/>
@@ -7828,7 +7828,7 @@
     </w:p>
     <w:p>
       <w:pPr>
-        <w:pStyle w:val="Prrafodelista"/>
+        <w:pStyle w:val="ListParagraph"/>
         <w:numPr>
           <w:ilvl w:val="0"/>
           <w:numId w:val="40"/>
@@ -7847,7 +7847,7 @@
     </w:p>
     <w:p>
       <w:pPr>
-        <w:pStyle w:val="Prrafodelista"/>
+        <w:pStyle w:val="ListParagraph"/>
         <w:numPr>
           <w:ilvl w:val="0"/>
           <w:numId w:val="40"/>
@@ -7914,7 +7914,7 @@
     </w:p>
     <w:p>
       <w:pPr>
-        <w:pStyle w:val="Prrafodelista"/>
+        <w:pStyle w:val="ListParagraph"/>
         <w:numPr>
           <w:ilvl w:val="0"/>
           <w:numId w:val="39"/>
@@ -7979,7 +7979,7 @@
     </w:p>
     <w:p>
       <w:pPr>
-        <w:pStyle w:val="Prrafodelista"/>
+        <w:pStyle w:val="ListParagraph"/>
         <w:numPr>
           <w:ilvl w:val="0"/>
           <w:numId w:val="39"/>
@@ -8026,7 +8026,7 @@
     </w:p>
     <w:p>
       <w:pPr>
-        <w:pStyle w:val="Prrafodelista"/>
+        <w:pStyle w:val="ListParagraph"/>
         <w:numPr>
           <w:ilvl w:val="0"/>
           <w:numId w:val="39"/>
@@ -8063,7 +8063,7 @@
     </w:p>
     <w:p>
       <w:pPr>
-        <w:pStyle w:val="Prrafodelista"/>
+        <w:pStyle w:val="ListParagraph"/>
         <w:numPr>
           <w:ilvl w:val="1"/>
           <w:numId w:val="39"/>
@@ -8082,7 +8082,7 @@
     </w:p>
     <w:p>
       <w:pPr>
-        <w:pStyle w:val="Prrafodelista"/>
+        <w:pStyle w:val="ListParagraph"/>
         <w:numPr>
           <w:ilvl w:val="1"/>
           <w:numId w:val="39"/>
@@ -8101,7 +8101,7 @@
     </w:p>
     <w:p>
       <w:pPr>
-        <w:pStyle w:val="Prrafodelista"/>
+        <w:pStyle w:val="ListParagraph"/>
         <w:numPr>
           <w:ilvl w:val="1"/>
           <w:numId w:val="39"/>
@@ -8120,7 +8120,7 @@
     </w:p>
     <w:p>
       <w:pPr>
-        <w:pStyle w:val="Prrafodelista"/>
+        <w:pStyle w:val="ListParagraph"/>
         <w:numPr>
           <w:ilvl w:val="1"/>
           <w:numId w:val="39"/>
@@ -8139,7 +8139,7 @@
     </w:p>
     <w:p>
       <w:pPr>
-        <w:pStyle w:val="Prrafodelista"/>
+        <w:pStyle w:val="ListParagraph"/>
         <w:numPr>
           <w:ilvl w:val="1"/>
           <w:numId w:val="39"/>
@@ -8274,7 +8274,7 @@
     </w:p>
     <w:p>
       <w:pPr>
-        <w:pStyle w:val="Prrafodelista"/>
+        <w:pStyle w:val="ListParagraph"/>
         <w:numPr>
           <w:ilvl w:val="0"/>
           <w:numId w:val="38"/>
@@ -8293,7 +8293,7 @@
     </w:p>
     <w:p>
       <w:pPr>
-        <w:pStyle w:val="Prrafodelista"/>
+        <w:pStyle w:val="ListParagraph"/>
         <w:numPr>
           <w:ilvl w:val="0"/>
           <w:numId w:val="38"/>
@@ -8346,7 +8346,7 @@
     </w:p>
     <w:p>
       <w:pPr>
-        <w:pStyle w:val="Prrafodelista"/>
+        <w:pStyle w:val="ListParagraph"/>
         <w:numPr>
           <w:ilvl w:val="0"/>
           <w:numId w:val="38"/>
@@ -8451,7 +8451,7 @@
     </w:p>
     <w:p>
       <w:pPr>
-        <w:pStyle w:val="Prrafodelista"/>
+        <w:pStyle w:val="ListParagraph"/>
         <w:numPr>
           <w:ilvl w:val="0"/>
           <w:numId w:val="37"/>
@@ -8516,7 +8516,7 @@
     </w:p>
     <w:p>
       <w:pPr>
-        <w:pStyle w:val="Prrafodelista"/>
+        <w:pStyle w:val="ListParagraph"/>
         <w:numPr>
           <w:ilvl w:val="0"/>
           <w:numId w:val="37"/>
@@ -8569,7 +8569,7 @@
     </w:p>
     <w:p>
       <w:pPr>
-        <w:pStyle w:val="Prrafodelista"/>
+        <w:pStyle w:val="ListParagraph"/>
         <w:numPr>
           <w:ilvl w:val="0"/>
           <w:numId w:val="37"/>
@@ -8636,7 +8636,7 @@
     </w:p>
     <w:p>
       <w:pPr>
-        <w:pStyle w:val="Prrafodelista"/>
+        <w:pStyle w:val="ListParagraph"/>
         <w:numPr>
           <w:ilvl w:val="0"/>
           <w:numId w:val="36"/>
@@ -8655,7 +8655,7 @@
     </w:p>
     <w:p>
       <w:pPr>
-        <w:pStyle w:val="Prrafodelista"/>
+        <w:pStyle w:val="ListParagraph"/>
         <w:numPr>
           <w:ilvl w:val="0"/>
           <w:numId w:val="36"/>
@@ -8674,7 +8674,7 @@
     </w:p>
     <w:p>
       <w:pPr>
-        <w:pStyle w:val="Prrafodelista"/>
+        <w:pStyle w:val="ListParagraph"/>
         <w:numPr>
           <w:ilvl w:val="0"/>
           <w:numId w:val="36"/>
@@ -8711,7 +8711,7 @@
     </w:p>
     <w:p>
       <w:pPr>
-        <w:pStyle w:val="Prrafodelista"/>
+        <w:pStyle w:val="ListParagraph"/>
         <w:numPr>
           <w:ilvl w:val="0"/>
           <w:numId w:val="35"/>
@@ -8730,7 +8730,7 @@
     </w:p>
     <w:p>
       <w:pPr>
-        <w:pStyle w:val="Prrafodelista"/>
+        <w:pStyle w:val="ListParagraph"/>
         <w:numPr>
           <w:ilvl w:val="0"/>
           <w:numId w:val="35"/>
@@ -8771,7 +8771,7 @@
     </w:p>
     <w:p>
       <w:pPr>
-        <w:pStyle w:val="Prrafodelista"/>
+        <w:pStyle w:val="ListParagraph"/>
         <w:numPr>
           <w:ilvl w:val="0"/>
           <w:numId w:val="35"/>
@@ -8790,7 +8790,7 @@
     </w:p>
     <w:p>
       <w:pPr>
-        <w:pStyle w:val="Prrafodelista"/>
+        <w:pStyle w:val="ListParagraph"/>
         <w:numPr>
           <w:ilvl w:val="0"/>
           <w:numId w:val="35"/>
@@ -8823,7 +8823,7 @@
     </w:p>
     <w:p>
       <w:pPr>
-        <w:pStyle w:val="Prrafodelista"/>
+        <w:pStyle w:val="ListParagraph"/>
         <w:numPr>
           <w:ilvl w:val="0"/>
           <w:numId w:val="35"/>
@@ -8860,7 +8860,7 @@
     </w:p>
     <w:p>
       <w:pPr>
-        <w:pStyle w:val="Prrafodelista"/>
+        <w:pStyle w:val="ListParagraph"/>
         <w:numPr>
           <w:ilvl w:val="0"/>
           <w:numId w:val="34"/>
@@ -8879,7 +8879,7 @@
     </w:p>
     <w:p>
       <w:pPr>
-        <w:pStyle w:val="Prrafodelista"/>
+        <w:pStyle w:val="ListParagraph"/>
         <w:numPr>
           <w:ilvl w:val="0"/>
           <w:numId w:val="34"/>
@@ -8898,7 +8898,7 @@
     </w:p>
     <w:p>
       <w:pPr>
-        <w:pStyle w:val="Prrafodelista"/>
+        <w:pStyle w:val="ListParagraph"/>
         <w:numPr>
           <w:ilvl w:val="0"/>
           <w:numId w:val="34"/>
@@ -8923,7 +8923,7 @@
     </w:p>
     <w:p>
       <w:pPr>
-        <w:pStyle w:val="Prrafodelista"/>
+        <w:pStyle w:val="ListParagraph"/>
         <w:numPr>
           <w:ilvl w:val="0"/>
           <w:numId w:val="34"/>
@@ -8994,7 +8994,7 @@
     </w:p>
     <w:p>
       <w:pPr>
-        <w:pStyle w:val="Prrafodelista"/>
+        <w:pStyle w:val="ListParagraph"/>
         <w:numPr>
           <w:ilvl w:val="0"/>
           <w:numId w:val="33"/>
@@ -9015,7 +9015,7 @@
     </w:p>
     <w:p>
       <w:pPr>
-        <w:pStyle w:val="Prrafodelista"/>
+        <w:pStyle w:val="ListParagraph"/>
         <w:numPr>
           <w:ilvl w:val="0"/>
           <w:numId w:val="33"/>
@@ -9064,7 +9064,7 @@
     </w:p>
     <w:p>
       <w:pPr>
-        <w:pStyle w:val="Prrafodelista"/>
+        <w:pStyle w:val="ListParagraph"/>
         <w:numPr>
           <w:ilvl w:val="0"/>
           <w:numId w:val="33"/>
@@ -9103,7 +9103,7 @@
     </w:p>
     <w:p>
       <w:pPr>
-        <w:pStyle w:val="Prrafodelista"/>
+        <w:pStyle w:val="ListParagraph"/>
         <w:numPr>
           <w:ilvl w:val="0"/>
           <w:numId w:val="32"/>
@@ -9122,7 +9122,7 @@
     </w:p>
     <w:p>
       <w:pPr>
-        <w:pStyle w:val="Prrafodelista"/>
+        <w:pStyle w:val="ListParagraph"/>
         <w:numPr>
           <w:ilvl w:val="0"/>
           <w:numId w:val="32"/>
@@ -9189,7 +9189,7 @@
     </w:p>
     <w:p>
       <w:pPr>
-        <w:pStyle w:val="Prrafodelista"/>
+        <w:pStyle w:val="ListParagraph"/>
         <w:numPr>
           <w:ilvl w:val="0"/>
           <w:numId w:val="31"/>
@@ -9236,7 +9236,7 @@
     </w:p>
     <w:p>
       <w:pPr>
-        <w:pStyle w:val="Prrafodelista"/>
+        <w:pStyle w:val="ListParagraph"/>
         <w:numPr>
           <w:ilvl w:val="0"/>
           <w:numId w:val="31"/>
@@ -9283,7 +9283,7 @@
     </w:p>
     <w:p>
       <w:pPr>
-        <w:pStyle w:val="Prrafodelista"/>
+        <w:pStyle w:val="ListParagraph"/>
         <w:numPr>
           <w:ilvl w:val="1"/>
           <w:numId w:val="8"/>
@@ -9302,7 +9302,7 @@
     </w:p>
     <w:p>
       <w:pPr>
-        <w:pStyle w:val="Prrafodelista"/>
+        <w:pStyle w:val="ListParagraph"/>
         <w:numPr>
           <w:ilvl w:val="1"/>
           <w:numId w:val="8"/>
@@ -9321,7 +9321,7 @@
     </w:p>
     <w:p>
       <w:pPr>
-        <w:pStyle w:val="Prrafodelista"/>
+        <w:pStyle w:val="ListParagraph"/>
         <w:numPr>
           <w:ilvl w:val="1"/>
           <w:numId w:val="8"/>
@@ -9340,7 +9340,7 @@
     </w:p>
     <w:p>
       <w:pPr>
-        <w:pStyle w:val="Prrafodelista"/>
+        <w:pStyle w:val="ListParagraph"/>
         <w:numPr>
           <w:ilvl w:val="1"/>
           <w:numId w:val="8"/>
@@ -9359,7 +9359,7 @@
     </w:p>
     <w:p>
       <w:pPr>
-        <w:pStyle w:val="Prrafodelista"/>
+        <w:pStyle w:val="ListParagraph"/>
         <w:numPr>
           <w:ilvl w:val="1"/>
           <w:numId w:val="8"/>
@@ -10834,7 +10834,7 @@
     </w:p>
     <w:p>
       <w:pPr>
-        <w:pStyle w:val="Prrafodelista"/>
+        <w:pStyle w:val="ListParagraph"/>
         <w:numPr>
           <w:ilvl w:val="0"/>
           <w:numId w:val="9"/>
@@ -10853,7 +10853,7 @@
     </w:p>
     <w:p>
       <w:pPr>
-        <w:pStyle w:val="Prrafodelista"/>
+        <w:pStyle w:val="ListParagraph"/>
         <w:numPr>
           <w:ilvl w:val="0"/>
           <w:numId w:val="9"/>
@@ -10908,7 +10908,7 @@
     </w:p>
     <w:p>
       <w:pPr>
-        <w:pStyle w:val="Prrafodelista"/>
+        <w:pStyle w:val="ListParagraph"/>
         <w:numPr>
           <w:ilvl w:val="0"/>
           <w:numId w:val="9"/>
@@ -10927,7 +10927,7 @@
     </w:p>
     <w:p>
       <w:pPr>
-        <w:pStyle w:val="Prrafodelista"/>
+        <w:pStyle w:val="ListParagraph"/>
         <w:numPr>
           <w:ilvl w:val="0"/>
           <w:numId w:val="9"/>
@@ -10946,7 +10946,7 @@
     </w:p>
     <w:p>
       <w:pPr>
-        <w:pStyle w:val="Prrafodelista"/>
+        <w:pStyle w:val="ListParagraph"/>
         <w:numPr>
           <w:ilvl w:val="0"/>
           <w:numId w:val="9"/>
@@ -10977,7 +10977,7 @@
     </w:p>
     <w:p>
       <w:pPr>
-        <w:pStyle w:val="Prrafodelista"/>
+        <w:pStyle w:val="ListParagraph"/>
         <w:numPr>
           <w:ilvl w:val="0"/>
           <w:numId w:val="9"/>
@@ -11024,7 +11024,7 @@
     </w:p>
     <w:p>
       <w:pPr>
-        <w:pStyle w:val="Prrafodelista"/>
+        <w:pStyle w:val="ListParagraph"/>
         <w:numPr>
           <w:ilvl w:val="0"/>
           <w:numId w:val="9"/>
@@ -11071,7 +11071,7 @@
     </w:p>
     <w:p>
       <w:pPr>
-        <w:pStyle w:val="Prrafodelista"/>
+        <w:pStyle w:val="ListParagraph"/>
         <w:numPr>
           <w:ilvl w:val="0"/>
           <w:numId w:val="9"/>
@@ -11141,7 +11141,7 @@
     </w:p>
     <w:p>
       <w:pPr>
-        <w:pStyle w:val="Prrafodelista"/>
+        <w:pStyle w:val="ListParagraph"/>
         <w:numPr>
           <w:ilvl w:val="0"/>
           <w:numId w:val="28"/>
@@ -11166,7 +11166,7 @@
     </w:p>
     <w:p>
       <w:pPr>
-        <w:pStyle w:val="Prrafodelista"/>
+        <w:pStyle w:val="ListParagraph"/>
         <w:numPr>
           <w:ilvl w:val="0"/>
           <w:numId w:val="28"/>
@@ -11191,7 +11191,7 @@
     </w:p>
     <w:p>
       <w:pPr>
-        <w:pStyle w:val="Prrafodelista"/>
+        <w:pStyle w:val="ListParagraph"/>
         <w:numPr>
           <w:ilvl w:val="0"/>
           <w:numId w:val="28"/>
@@ -11210,7 +11210,7 @@
     </w:p>
     <w:p>
       <w:pPr>
-        <w:pStyle w:val="Prrafodelista"/>
+        <w:pStyle w:val="ListParagraph"/>
         <w:numPr>
           <w:ilvl w:val="0"/>
           <w:numId w:val="28"/>
@@ -11237,7 +11237,7 @@
     </w:p>
     <w:p>
       <w:pPr>
-        <w:pStyle w:val="Ttulo"/>
+        <w:pStyle w:val="Title"/>
         <w:spacing w:line="276" w:lineRule="auto"/>
         <w:rPr>
           <w:rFonts w:ascii="Times New Roman" w:eastAsia="Times New Roman" w:hAnsi="Times New Roman" w:cs="Times New Roman"/>
@@ -11260,7 +11260,7 @@
     </w:p>
     <w:p>
       <w:pPr>
-        <w:pStyle w:val="Prrafodelista"/>
+        <w:pStyle w:val="ListParagraph"/>
         <w:numPr>
           <w:ilvl w:val="0"/>
           <w:numId w:val="11"/>
@@ -11311,7 +11311,7 @@
     </w:p>
     <w:p>
       <w:pPr>
-        <w:pStyle w:val="Prrafodelista"/>
+        <w:pStyle w:val="ListParagraph"/>
         <w:numPr>
           <w:ilvl w:val="0"/>
           <w:numId w:val="11"/>
@@ -11374,7 +11374,7 @@
     </w:p>
     <w:p>
       <w:pPr>
-        <w:pStyle w:val="Prrafodelista"/>
+        <w:pStyle w:val="ListParagraph"/>
         <w:numPr>
           <w:ilvl w:val="0"/>
           <w:numId w:val="11"/>
@@ -11609,7 +11609,7 @@
     </w:p>
     <w:p>
       <w:pPr>
-        <w:pStyle w:val="Prrafodelista"/>
+        <w:pStyle w:val="ListParagraph"/>
         <w:numPr>
           <w:ilvl w:val="0"/>
           <w:numId w:val="11"/>
@@ -11772,7 +11772,7 @@
     </w:p>
     <w:p>
       <w:pPr>
-        <w:pStyle w:val="Prrafodelista"/>
+        <w:pStyle w:val="ListParagraph"/>
         <w:numPr>
           <w:ilvl w:val="0"/>
           <w:numId w:val="11"/>
@@ -11935,7 +11935,7 @@
     </w:p>
     <w:p>
       <w:pPr>
-        <w:pStyle w:val="Prrafodelista"/>
+        <w:pStyle w:val="ListParagraph"/>
         <w:numPr>
           <w:ilvl w:val="0"/>
           <w:numId w:val="11"/>
@@ -12014,7 +12014,7 @@
     </w:p>
     <w:p>
       <w:pPr>
-        <w:pStyle w:val="Prrafodelista"/>
+        <w:pStyle w:val="ListParagraph"/>
         <w:numPr>
           <w:ilvl w:val="0"/>
           <w:numId w:val="11"/>
@@ -12145,7 +12145,7 @@
     </w:p>
     <w:p>
       <w:pPr>
-        <w:pStyle w:val="Prrafodelista"/>
+        <w:pStyle w:val="ListParagraph"/>
         <w:numPr>
           <w:ilvl w:val="0"/>
           <w:numId w:val="11"/>
@@ -12280,7 +12280,7 @@
     </w:p>
     <w:p>
       <w:pPr>
-        <w:pStyle w:val="Prrafodelista"/>
+        <w:pStyle w:val="ListParagraph"/>
         <w:numPr>
           <w:ilvl w:val="0"/>
           <w:numId w:val="11"/>
@@ -12457,7 +12457,7 @@
     </w:p>
     <w:p>
       <w:pPr>
-        <w:pStyle w:val="Prrafodelista"/>
+        <w:pStyle w:val="ListParagraph"/>
         <w:numPr>
           <w:ilvl w:val="0"/>
           <w:numId w:val="11"/>
@@ -12548,7 +12548,7 @@
     </w:p>
     <w:p>
       <w:pPr>
-        <w:pStyle w:val="Prrafodelista"/>
+        <w:pStyle w:val="ListParagraph"/>
         <w:numPr>
           <w:ilvl w:val="0"/>
           <w:numId w:val="11"/>
@@ -12647,7 +12647,7 @@
     </w:p>
     <w:p>
       <w:pPr>
-        <w:pStyle w:val="Prrafodelista"/>
+        <w:pStyle w:val="ListParagraph"/>
         <w:numPr>
           <w:ilvl w:val="0"/>
           <w:numId w:val="11"/>
@@ -12739,7 +12739,7 @@
     </w:p>
     <w:p>
       <w:pPr>
-        <w:pStyle w:val="Prrafodelista"/>
+        <w:pStyle w:val="ListParagraph"/>
         <w:numPr>
           <w:ilvl w:val="0"/>
           <w:numId w:val="11"/>
@@ -12864,7 +12864,7 @@
     </w:p>
     <w:p>
       <w:pPr>
-        <w:pStyle w:val="Prrafodelista"/>
+        <w:pStyle w:val="ListParagraph"/>
         <w:numPr>
           <w:ilvl w:val="0"/>
           <w:numId w:val="11"/>
@@ -13075,7 +13075,7 @@
     </w:p>
     <w:p>
       <w:pPr>
-        <w:pStyle w:val="Prrafodelista"/>
+        <w:pStyle w:val="ListParagraph"/>
         <w:numPr>
           <w:ilvl w:val="0"/>
           <w:numId w:val="11"/>
@@ -13190,7 +13190,7 @@
     </w:p>
     <w:p>
       <w:pPr>
-        <w:pStyle w:val="Prrafodelista"/>
+        <w:pStyle w:val="ListParagraph"/>
         <w:numPr>
           <w:ilvl w:val="0"/>
           <w:numId w:val="11"/>
@@ -13355,7 +13355,7 @@
     </w:p>
     <w:p>
       <w:pPr>
-        <w:pStyle w:val="Prrafodelista"/>
+        <w:pStyle w:val="ListParagraph"/>
         <w:numPr>
           <w:ilvl w:val="0"/>
           <w:numId w:val="11"/>
@@ -13504,7 +13504,7 @@
     </w:p>
     <w:p>
       <w:pPr>
-        <w:pStyle w:val="Prrafodelista"/>
+        <w:pStyle w:val="ListParagraph"/>
         <w:spacing w:line="276" w:lineRule="auto"/>
         <w:rPr>
           <w:rFonts w:ascii="Times New Roman" w:eastAsia="Aptos" w:hAnsi="Times New Roman" w:cs="Times New Roman"/>
@@ -13624,7 +13624,7 @@
     <w:sdtContent>
       <w:p>
         <w:pPr>
-          <w:pStyle w:val="Piedepgina"/>
+          <w:pStyle w:val="Footer"/>
           <w:jc w:val="right"/>
         </w:pPr>
         <w:r>
@@ -13650,7 +13650,7 @@
   </w:sdt>
   <w:p>
     <w:pPr>
-      <w:pStyle w:val="Piedepgina"/>
+      <w:pStyle w:val="Footer"/>
     </w:pPr>
   </w:p>
 </w:ftr>
@@ -13692,7 +13692,7 @@
 <w:hdr xmlns:wpc="http://schemas.microsoft.com/office/word/2010/wordprocessingCanvas" xmlns:cx="http://schemas.microsoft.com/office/drawing/2014/chartex" xmlns:cx1="http://schemas.microsoft.com/office/drawing/2015/9/8/chartex" xmlns:cx2="http://schemas.microsoft.com/office/drawing/2015/10/21/chartex" xmlns:cx3="http://schemas.microsoft.com/office/drawing/2016/5/9/chartex" xmlns:cx4="http://schemas.microsoft.com/office/drawing/2016/5/10/chartex" xmlns:cx5="http://schemas.microsoft.com/office/drawing/2016/5/11/chartex" xmlns:cx6="http://schemas.microsoft.com/office/drawing/2016/5/12/chartex" xmlns:cx7="http://schemas.microsoft.com/office/drawing/2016/5/13/chartex" xmlns:cx8="http://schemas.microsoft.com/office/drawing/2016/5/14/chartex" xmlns:mc="http://schemas.openxmlformats.org/markup-compatibility/2006" xmlns:aink="http://schemas.microsoft.com/office/drawing/2016/ink" xmlns:am3d="http://schemas.microsoft.com/office/drawing/2017/model3d" xmlns:o="urn:schemas-microsoft-com:office:office" xmlns:oel="http://schemas.microsoft.com/office/2019/extlst" xmlns:r="http://schemas.openxmlformats.org/officeDocument/2006/relationships" xmlns:m="http://schemas.openxmlformats.org/officeDocument/2006/math" xmlns:v="urn:schemas-microsoft-com:vml" xmlns:wp14="http://schemas.microsoft.com/office/word/2010/wordprocessingDrawing" xmlns:wp="http://schemas.openxmlformats.org/drawingml/2006/wordprocessingDrawing" xmlns:w10="urn:schemas-microsoft-com:office:word" xmlns:w="http://schemas.openxmlformats.org/wordprocessingml/2006/main" xmlns:w14="http://schemas.microsoft.com/office/word/2010/wordml" xmlns:w15="http://schemas.microsoft.com/office/word/2012/wordml" xmlns:w16cex="http://schemas.microsoft.com/office/word/2018/wordml/cex" xmlns:w16cid="http://schemas.microsoft.com/office/word/2016/wordml/cid" xmlns:w16="http://schemas.microsoft.com/office/word/2018/wordml" xmlns:w16du="http://schemas.microsoft.com/office/word/2023/wordml/word16du" xmlns:w16sdtdh="http://schemas.microsoft.com/office/word/2020/wordml/sdtdatahash" xmlns:w16se="http://schemas.microsoft.com/office/word/2015/wordml/symex" xmlns:wpg="http://schemas.microsoft.com/office/word/2010/wordprocessingGroup" xmlns:wpi="http://schemas.microsoft.com/office/word/2010/wordprocessingInk" xmlns:wne="http://schemas.microsoft.com/office/word/2006/wordml" xmlns:wps="http://schemas.microsoft.com/office/word/2010/wordprocessingShape" mc:Ignorable="w14 w15 w16se w16cid w16 w16cex w16sdtdh w16du wp14">
   <w:p>
     <w:pPr>
-      <w:pStyle w:val="Encabezado"/>
+      <w:pStyle w:val="Header"/>
       <w:jc w:val="both"/>
       <w:rPr>
         <w:rFonts w:ascii="Times New Roman" w:hAnsi="Times New Roman" w:cs="Times New Roman"/>
@@ -21073,11 +21073,11 @@
     <w:qFormat/>
     <w:rsid w:val="00F4110C"/>
   </w:style>
-  <w:style w:type="paragraph" w:styleId="Ttulo1">
+  <w:style w:type="paragraph" w:styleId="Heading1">
     <w:name w:val="heading 1"/>
     <w:basedOn w:val="Normal"/>
     <w:next w:val="Normal"/>
-    <w:link w:val="Ttulo1Car"/>
+    <w:link w:val="Heading1Char"/>
     <w:uiPriority w:val="9"/>
     <w:qFormat/>
     <w:rsid w:val="00D0706F"/>
@@ -21094,11 +21094,11 @@
       <w:szCs w:val="40"/>
     </w:rPr>
   </w:style>
-  <w:style w:type="paragraph" w:styleId="Ttulo2">
+  <w:style w:type="paragraph" w:styleId="Heading2">
     <w:name w:val="heading 2"/>
     <w:basedOn w:val="Normal"/>
     <w:next w:val="Normal"/>
-    <w:link w:val="Ttulo2Car"/>
+    <w:link w:val="Heading2Char"/>
     <w:uiPriority w:val="9"/>
     <w:semiHidden/>
     <w:unhideWhenUsed/>
@@ -21117,11 +21117,11 @@
       <w:szCs w:val="32"/>
     </w:rPr>
   </w:style>
-  <w:style w:type="paragraph" w:styleId="Ttulo3">
+  <w:style w:type="paragraph" w:styleId="Heading3">
     <w:name w:val="heading 3"/>
     <w:basedOn w:val="Normal"/>
     <w:next w:val="Normal"/>
-    <w:link w:val="Ttulo3Car"/>
+    <w:link w:val="Heading3Char"/>
     <w:uiPriority w:val="9"/>
     <w:semiHidden/>
     <w:unhideWhenUsed/>
@@ -21140,11 +21140,11 @@
       <w:szCs w:val="28"/>
     </w:rPr>
   </w:style>
-  <w:style w:type="paragraph" w:styleId="Ttulo4">
+  <w:style w:type="paragraph" w:styleId="Heading4">
     <w:name w:val="heading 4"/>
     <w:basedOn w:val="Normal"/>
     <w:next w:val="Normal"/>
-    <w:link w:val="Ttulo4Car"/>
+    <w:link w:val="Heading4Char"/>
     <w:uiPriority w:val="9"/>
     <w:semiHidden/>
     <w:unhideWhenUsed/>
@@ -21163,11 +21163,11 @@
       <w:color w:val="0F4761" w:themeColor="accent1" w:themeShade="BF"/>
     </w:rPr>
   </w:style>
-  <w:style w:type="paragraph" w:styleId="Ttulo5">
+  <w:style w:type="paragraph" w:styleId="Heading5">
     <w:name w:val="heading 5"/>
     <w:basedOn w:val="Normal"/>
     <w:next w:val="Normal"/>
-    <w:link w:val="Ttulo5Car"/>
+    <w:link w:val="Heading5Char"/>
     <w:uiPriority w:val="9"/>
     <w:semiHidden/>
     <w:unhideWhenUsed/>
@@ -21184,11 +21184,11 @@
       <w:color w:val="0F4761" w:themeColor="accent1" w:themeShade="BF"/>
     </w:rPr>
   </w:style>
-  <w:style w:type="paragraph" w:styleId="Ttulo6">
+  <w:style w:type="paragraph" w:styleId="Heading6">
     <w:name w:val="heading 6"/>
     <w:basedOn w:val="Normal"/>
     <w:next w:val="Normal"/>
-    <w:link w:val="Ttulo6Car"/>
+    <w:link w:val="Heading6Char"/>
     <w:uiPriority w:val="9"/>
     <w:semiHidden/>
     <w:unhideWhenUsed/>
@@ -21207,11 +21207,11 @@
       <w:color w:val="595959" w:themeColor="text1" w:themeTint="A6"/>
     </w:rPr>
   </w:style>
-  <w:style w:type="paragraph" w:styleId="Ttulo7">
+  <w:style w:type="paragraph" w:styleId="Heading7">
     <w:name w:val="heading 7"/>
     <w:basedOn w:val="Normal"/>
     <w:next w:val="Normal"/>
-    <w:link w:val="Ttulo7Car"/>
+    <w:link w:val="Heading7Char"/>
     <w:uiPriority w:val="9"/>
     <w:semiHidden/>
     <w:unhideWhenUsed/>
@@ -21228,11 +21228,11 @@
       <w:color w:val="595959" w:themeColor="text1" w:themeTint="A6"/>
     </w:rPr>
   </w:style>
-  <w:style w:type="paragraph" w:styleId="Ttulo8">
+  <w:style w:type="paragraph" w:styleId="Heading8">
     <w:name w:val="heading 8"/>
     <w:basedOn w:val="Normal"/>
     <w:next w:val="Normal"/>
-    <w:link w:val="Ttulo8Car"/>
+    <w:link w:val="Heading8Char"/>
     <w:uiPriority w:val="9"/>
     <w:semiHidden/>
     <w:unhideWhenUsed/>
@@ -21251,11 +21251,11 @@
       <w:color w:val="272727" w:themeColor="text1" w:themeTint="D8"/>
     </w:rPr>
   </w:style>
-  <w:style w:type="paragraph" w:styleId="Ttulo9">
+  <w:style w:type="paragraph" w:styleId="Heading9">
     <w:name w:val="heading 9"/>
     <w:basedOn w:val="Normal"/>
     <w:next w:val="Normal"/>
-    <w:link w:val="Ttulo9Car"/>
+    <w:link w:val="Heading9Char"/>
     <w:uiPriority w:val="9"/>
     <w:semiHidden/>
     <w:unhideWhenUsed/>
@@ -21272,13 +21272,13 @@
       <w:color w:val="272727" w:themeColor="text1" w:themeTint="D8"/>
     </w:rPr>
   </w:style>
-  <w:style w:type="character" w:default="1" w:styleId="Fuentedeprrafopredeter">
+  <w:style w:type="character" w:default="1" w:styleId="DefaultParagraphFont">
     <w:name w:val="Default Paragraph Font"/>
     <w:uiPriority w:val="1"/>
     <w:semiHidden/>
     <w:unhideWhenUsed/>
   </w:style>
-  <w:style w:type="table" w:default="1" w:styleId="Tablanormal">
+  <w:style w:type="table" w:default="1" w:styleId="TableNormal">
     <w:name w:val="Normal Table"/>
     <w:uiPriority w:val="99"/>
     <w:semiHidden/>
@@ -21293,16 +21293,16 @@
       </w:tblCellMar>
     </w:tblPr>
   </w:style>
-  <w:style w:type="numbering" w:default="1" w:styleId="Sinlista">
+  <w:style w:type="numbering" w:default="1" w:styleId="NoList">
     <w:name w:val="No List"/>
     <w:uiPriority w:val="99"/>
     <w:semiHidden/>
     <w:unhideWhenUsed/>
   </w:style>
-  <w:style w:type="character" w:customStyle="1" w:styleId="Ttulo1Car">
-    <w:name w:val="Título 1 Car"/>
-    <w:basedOn w:val="Fuentedeprrafopredeter"/>
-    <w:link w:val="Ttulo1"/>
+  <w:style w:type="character" w:customStyle="1" w:styleId="Heading1Char">
+    <w:name w:val="Heading 1 Char"/>
+    <w:basedOn w:val="DefaultParagraphFont"/>
+    <w:link w:val="Heading1"/>
     <w:uiPriority w:val="9"/>
     <w:rsid w:val="00D0706F"/>
     <w:rPr>
@@ -21312,10 +21312,10 @@
       <w:szCs w:val="40"/>
     </w:rPr>
   </w:style>
-  <w:style w:type="character" w:customStyle="1" w:styleId="Ttulo2Car">
-    <w:name w:val="Título 2 Car"/>
-    <w:basedOn w:val="Fuentedeprrafopredeter"/>
-    <w:link w:val="Ttulo2"/>
+  <w:style w:type="character" w:customStyle="1" w:styleId="Heading2Char">
+    <w:name w:val="Heading 2 Char"/>
+    <w:basedOn w:val="DefaultParagraphFont"/>
+    <w:link w:val="Heading2"/>
     <w:uiPriority w:val="9"/>
     <w:semiHidden/>
     <w:rsid w:val="00D0706F"/>
@@ -21326,10 +21326,10 @@
       <w:szCs w:val="32"/>
     </w:rPr>
   </w:style>
-  <w:style w:type="character" w:customStyle="1" w:styleId="Ttulo3Car">
-    <w:name w:val="Título 3 Car"/>
-    <w:basedOn w:val="Fuentedeprrafopredeter"/>
-    <w:link w:val="Ttulo3"/>
+  <w:style w:type="character" w:customStyle="1" w:styleId="Heading3Char">
+    <w:name w:val="Heading 3 Char"/>
+    <w:basedOn w:val="DefaultParagraphFont"/>
+    <w:link w:val="Heading3"/>
     <w:uiPriority w:val="9"/>
     <w:semiHidden/>
     <w:rsid w:val="00D0706F"/>
@@ -21340,10 +21340,10 @@
       <w:szCs w:val="28"/>
     </w:rPr>
   </w:style>
-  <w:style w:type="character" w:customStyle="1" w:styleId="Ttulo4Car">
-    <w:name w:val="Título 4 Car"/>
-    <w:basedOn w:val="Fuentedeprrafopredeter"/>
-    <w:link w:val="Ttulo4"/>
+  <w:style w:type="character" w:customStyle="1" w:styleId="Heading4Char">
+    <w:name w:val="Heading 4 Char"/>
+    <w:basedOn w:val="DefaultParagraphFont"/>
+    <w:link w:val="Heading4"/>
     <w:uiPriority w:val="9"/>
     <w:semiHidden/>
     <w:rsid w:val="00D0706F"/>
@@ -21354,10 +21354,10 @@
       <w:color w:val="0F4761" w:themeColor="accent1" w:themeShade="BF"/>
     </w:rPr>
   </w:style>
-  <w:style w:type="character" w:customStyle="1" w:styleId="Ttulo5Car">
-    <w:name w:val="Título 5 Car"/>
-    <w:basedOn w:val="Fuentedeprrafopredeter"/>
-    <w:link w:val="Ttulo5"/>
+  <w:style w:type="character" w:customStyle="1" w:styleId="Heading5Char">
+    <w:name w:val="Heading 5 Char"/>
+    <w:basedOn w:val="DefaultParagraphFont"/>
+    <w:link w:val="Heading5"/>
     <w:uiPriority w:val="9"/>
     <w:semiHidden/>
     <w:rsid w:val="00D0706F"/>
@@ -21366,10 +21366,10 @@
       <w:color w:val="0F4761" w:themeColor="accent1" w:themeShade="BF"/>
     </w:rPr>
   </w:style>
-  <w:style w:type="character" w:customStyle="1" w:styleId="Ttulo6Car">
-    <w:name w:val="Título 6 Car"/>
-    <w:basedOn w:val="Fuentedeprrafopredeter"/>
-    <w:link w:val="Ttulo6"/>
+  <w:style w:type="character" w:customStyle="1" w:styleId="Heading6Char">
+    <w:name w:val="Heading 6 Char"/>
+    <w:basedOn w:val="DefaultParagraphFont"/>
+    <w:link w:val="Heading6"/>
     <w:uiPriority w:val="9"/>
     <w:semiHidden/>
     <w:rsid w:val="00D0706F"/>
@@ -21380,10 +21380,10 @@
       <w:color w:val="595959" w:themeColor="text1" w:themeTint="A6"/>
     </w:rPr>
   </w:style>
-  <w:style w:type="character" w:customStyle="1" w:styleId="Ttulo7Car">
-    <w:name w:val="Título 7 Car"/>
-    <w:basedOn w:val="Fuentedeprrafopredeter"/>
-    <w:link w:val="Ttulo7"/>
+  <w:style w:type="character" w:customStyle="1" w:styleId="Heading7Char">
+    <w:name w:val="Heading 7 Char"/>
+    <w:basedOn w:val="DefaultParagraphFont"/>
+    <w:link w:val="Heading7"/>
     <w:uiPriority w:val="9"/>
     <w:semiHidden/>
     <w:rsid w:val="00D0706F"/>
@@ -21392,10 +21392,10 @@
       <w:color w:val="595959" w:themeColor="text1" w:themeTint="A6"/>
     </w:rPr>
   </w:style>
-  <w:style w:type="character" w:customStyle="1" w:styleId="Ttulo8Car">
-    <w:name w:val="Título 8 Car"/>
-    <w:basedOn w:val="Fuentedeprrafopredeter"/>
-    <w:link w:val="Ttulo8"/>
+  <w:style w:type="character" w:customStyle="1" w:styleId="Heading8Char">
+    <w:name w:val="Heading 8 Char"/>
+    <w:basedOn w:val="DefaultParagraphFont"/>
+    <w:link w:val="Heading8"/>
     <w:uiPriority w:val="9"/>
     <w:semiHidden/>
     <w:rsid w:val="00D0706F"/>
@@ -21406,10 +21406,10 @@
       <w:color w:val="272727" w:themeColor="text1" w:themeTint="D8"/>
     </w:rPr>
   </w:style>
-  <w:style w:type="character" w:customStyle="1" w:styleId="Ttulo9Car">
-    <w:name w:val="Título 9 Car"/>
-    <w:basedOn w:val="Fuentedeprrafopredeter"/>
-    <w:link w:val="Ttulo9"/>
+  <w:style w:type="character" w:customStyle="1" w:styleId="Heading9Char">
+    <w:name w:val="Heading 9 Char"/>
+    <w:basedOn w:val="DefaultParagraphFont"/>
+    <w:link w:val="Heading9"/>
     <w:uiPriority w:val="9"/>
     <w:semiHidden/>
     <w:rsid w:val="00D0706F"/>
@@ -21418,11 +21418,11 @@
       <w:color w:val="272727" w:themeColor="text1" w:themeTint="D8"/>
     </w:rPr>
   </w:style>
-  <w:style w:type="paragraph" w:styleId="Ttulo">
+  <w:style w:type="paragraph" w:styleId="Title">
     <w:name w:val="Title"/>
     <w:basedOn w:val="Normal"/>
     <w:next w:val="Normal"/>
-    <w:link w:val="TtuloCar"/>
+    <w:link w:val="TitleChar"/>
     <w:uiPriority w:val="10"/>
     <w:qFormat/>
     <w:rsid w:val="00D0706F"/>
@@ -21438,10 +21438,10 @@
       <w:szCs w:val="56"/>
     </w:rPr>
   </w:style>
-  <w:style w:type="character" w:customStyle="1" w:styleId="TtuloCar">
-    <w:name w:val="Título Car"/>
-    <w:basedOn w:val="Fuentedeprrafopredeter"/>
-    <w:link w:val="Ttulo"/>
+  <w:style w:type="character" w:customStyle="1" w:styleId="TitleChar">
+    <w:name w:val="Title Char"/>
+    <w:basedOn w:val="DefaultParagraphFont"/>
+    <w:link w:val="Title"/>
     <w:uiPriority w:val="10"/>
     <w:rsid w:val="00D0706F"/>
     <w:rPr>
@@ -21452,11 +21452,11 @@
       <w:szCs w:val="56"/>
     </w:rPr>
   </w:style>
-  <w:style w:type="paragraph" w:styleId="Subttulo">
+  <w:style w:type="paragraph" w:styleId="Subtitle">
     <w:name w:val="Subtitle"/>
     <w:basedOn w:val="Normal"/>
     <w:next w:val="Normal"/>
-    <w:link w:val="SubttuloCar"/>
+    <w:link w:val="SubtitleChar"/>
     <w:uiPriority w:val="11"/>
     <w:qFormat/>
     <w:rsid w:val="00D0706F"/>
@@ -21473,10 +21473,10 @@
       <w:szCs w:val="28"/>
     </w:rPr>
   </w:style>
-  <w:style w:type="character" w:customStyle="1" w:styleId="SubttuloCar">
-    <w:name w:val="Subtítulo Car"/>
-    <w:basedOn w:val="Fuentedeprrafopredeter"/>
-    <w:link w:val="Subttulo"/>
+  <w:style w:type="character" w:customStyle="1" w:styleId="SubtitleChar">
+    <w:name w:val="Subtitle Char"/>
+    <w:basedOn w:val="DefaultParagraphFont"/>
+    <w:link w:val="Subtitle"/>
     <w:uiPriority w:val="11"/>
     <w:rsid w:val="00D0706F"/>
     <w:rPr>
@@ -21487,11 +21487,11 @@
       <w:szCs w:val="28"/>
     </w:rPr>
   </w:style>
-  <w:style w:type="paragraph" w:styleId="Cita">
+  <w:style w:type="paragraph" w:styleId="Quote">
     <w:name w:val="Quote"/>
     <w:basedOn w:val="Normal"/>
     <w:next w:val="Normal"/>
-    <w:link w:val="CitaCar"/>
+    <w:link w:val="QuoteChar"/>
     <w:uiPriority w:val="29"/>
     <w:qFormat/>
     <w:rsid w:val="00D0706F"/>
@@ -21505,10 +21505,10 @@
       <w:color w:val="404040" w:themeColor="text1" w:themeTint="BF"/>
     </w:rPr>
   </w:style>
-  <w:style w:type="character" w:customStyle="1" w:styleId="CitaCar">
-    <w:name w:val="Cita Car"/>
-    <w:basedOn w:val="Fuentedeprrafopredeter"/>
-    <w:link w:val="Cita"/>
+  <w:style w:type="character" w:customStyle="1" w:styleId="QuoteChar">
+    <w:name w:val="Quote Char"/>
+    <w:basedOn w:val="DefaultParagraphFont"/>
+    <w:link w:val="Quote"/>
     <w:uiPriority w:val="29"/>
     <w:rsid w:val="00D0706F"/>
     <w:rPr>
@@ -21517,7 +21517,7 @@
       <w:color w:val="404040" w:themeColor="text1" w:themeTint="BF"/>
     </w:rPr>
   </w:style>
-  <w:style w:type="paragraph" w:styleId="Prrafodelista">
+  <w:style w:type="paragraph" w:styleId="ListParagraph">
     <w:name w:val="List Paragraph"/>
     <w:basedOn w:val="Normal"/>
     <w:uiPriority w:val="34"/>
@@ -21528,9 +21528,9 @@
       <w:contextualSpacing/>
     </w:pPr>
   </w:style>
-  <w:style w:type="character" w:styleId="nfasisintenso">
+  <w:style w:type="character" w:styleId="IntenseEmphasis">
     <w:name w:val="Intense Emphasis"/>
-    <w:basedOn w:val="Fuentedeprrafopredeter"/>
+    <w:basedOn w:val="DefaultParagraphFont"/>
     <w:uiPriority w:val="21"/>
     <w:qFormat/>
     <w:rsid w:val="00D0706F"/>
@@ -21540,11 +21540,11 @@
       <w:color w:val="0F4761" w:themeColor="accent1" w:themeShade="BF"/>
     </w:rPr>
   </w:style>
-  <w:style w:type="paragraph" w:styleId="Citadestacada">
+  <w:style w:type="paragraph" w:styleId="IntenseQuote">
     <w:name w:val="Intense Quote"/>
     <w:basedOn w:val="Normal"/>
     <w:next w:val="Normal"/>
-    <w:link w:val="CitadestacadaCar"/>
+    <w:link w:val="IntenseQuoteChar"/>
     <w:uiPriority w:val="30"/>
     <w:qFormat/>
     <w:rsid w:val="00D0706F"/>
@@ -21563,10 +21563,10 @@
       <w:color w:val="0F4761" w:themeColor="accent1" w:themeShade="BF"/>
     </w:rPr>
   </w:style>
-  <w:style w:type="character" w:customStyle="1" w:styleId="CitadestacadaCar">
-    <w:name w:val="Cita destacada Car"/>
-    <w:basedOn w:val="Fuentedeprrafopredeter"/>
-    <w:link w:val="Citadestacada"/>
+  <w:style w:type="character" w:customStyle="1" w:styleId="IntenseQuoteChar">
+    <w:name w:val="Intense Quote Char"/>
+    <w:basedOn w:val="DefaultParagraphFont"/>
+    <w:link w:val="IntenseQuote"/>
     <w:uiPriority w:val="30"/>
     <w:rsid w:val="00D0706F"/>
     <w:rPr>
@@ -21575,9 +21575,9 @@
       <w:color w:val="0F4761" w:themeColor="accent1" w:themeShade="BF"/>
     </w:rPr>
   </w:style>
-  <w:style w:type="character" w:styleId="Referenciaintensa">
+  <w:style w:type="character" w:styleId="IntenseReference">
     <w:name w:val="Intense Reference"/>
-    <w:basedOn w:val="Fuentedeprrafopredeter"/>
+    <w:basedOn w:val="DefaultParagraphFont"/>
     <w:uiPriority w:val="32"/>
     <w:qFormat/>
     <w:rsid w:val="00D0706F"/>
@@ -21589,10 +21589,10 @@
       <w:spacing w:val="5"/>
     </w:rPr>
   </w:style>
-  <w:style w:type="paragraph" w:styleId="Encabezado">
+  <w:style w:type="paragraph" w:styleId="Header">
     <w:name w:val="header"/>
     <w:basedOn w:val="Normal"/>
-    <w:link w:val="EncabezadoCar"/>
+    <w:link w:val="HeaderChar"/>
     <w:uiPriority w:val="99"/>
     <w:unhideWhenUsed/>
     <w:rsid w:val="00E75B40"/>
@@ -21604,17 +21604,17 @@
       <w:spacing w:after="0" w:line="240" w:lineRule="auto"/>
     </w:pPr>
   </w:style>
-  <w:style w:type="character" w:customStyle="1" w:styleId="EncabezadoCar">
-    <w:name w:val="Encabezado Car"/>
-    <w:basedOn w:val="Fuentedeprrafopredeter"/>
-    <w:link w:val="Encabezado"/>
+  <w:style w:type="character" w:customStyle="1" w:styleId="HeaderChar">
+    <w:name w:val="Header Char"/>
+    <w:basedOn w:val="DefaultParagraphFont"/>
+    <w:link w:val="Header"/>
     <w:uiPriority w:val="99"/>
     <w:rsid w:val="00E75B40"/>
   </w:style>
-  <w:style w:type="paragraph" w:styleId="Piedepgina">
+  <w:style w:type="paragraph" w:styleId="Footer">
     <w:name w:val="footer"/>
     <w:basedOn w:val="Normal"/>
-    <w:link w:val="PiedepginaCar"/>
+    <w:link w:val="FooterChar"/>
     <w:uiPriority w:val="99"/>
     <w:unhideWhenUsed/>
     <w:rsid w:val="00E75B40"/>
@@ -21626,16 +21626,16 @@
       <w:spacing w:after="0" w:line="240" w:lineRule="auto"/>
     </w:pPr>
   </w:style>
-  <w:style w:type="character" w:customStyle="1" w:styleId="PiedepginaCar">
-    <w:name w:val="Pie de página Car"/>
-    <w:basedOn w:val="Fuentedeprrafopredeter"/>
-    <w:link w:val="Piedepgina"/>
+  <w:style w:type="character" w:customStyle="1" w:styleId="FooterChar">
+    <w:name w:val="Footer Char"/>
+    <w:basedOn w:val="DefaultParagraphFont"/>
+    <w:link w:val="Footer"/>
     <w:uiPriority w:val="99"/>
     <w:rsid w:val="00E75B40"/>
   </w:style>
-  <w:style w:type="table" w:styleId="Tablaconcuadrcula">
+  <w:style w:type="table" w:styleId="TableGrid">
     <w:name w:val="Table Grid"/>
-    <w:basedOn w:val="Tablanormal"/>
+    <w:basedOn w:val="TableNormal"/>
     <w:uiPriority w:val="59"/>
     <w:rsid w:val="00FB4123"/>
     <w:pPr>
@@ -21663,9 +21663,9 @@
       <w:rFonts w:ascii="Times New Roman" w:hAnsi="Times New Roman" w:cs="Times New Roman"/>
     </w:rPr>
   </w:style>
-  <w:style w:type="character" w:styleId="Refdecomentario">
+  <w:style w:type="character" w:styleId="CommentReference">
     <w:name w:val="annotation reference"/>
-    <w:basedOn w:val="Fuentedeprrafopredeter"/>
+    <w:basedOn w:val="DefaultParagraphFont"/>
     <w:uiPriority w:val="99"/>
     <w:semiHidden/>
     <w:unhideWhenUsed/>
@@ -21675,10 +21675,10 @@
       <w:szCs w:val="16"/>
     </w:rPr>
   </w:style>
-  <w:style w:type="paragraph" w:styleId="Textocomentario">
+  <w:style w:type="paragraph" w:styleId="CommentText">
     <w:name w:val="annotation text"/>
     <w:basedOn w:val="Normal"/>
-    <w:link w:val="TextocomentarioCar"/>
+    <w:link w:val="CommentTextChar"/>
     <w:uiPriority w:val="99"/>
     <w:unhideWhenUsed/>
     <w:rsid w:val="005C7C1E"/>
@@ -21690,10 +21690,10 @@
       <w:szCs w:val="20"/>
     </w:rPr>
   </w:style>
-  <w:style w:type="character" w:customStyle="1" w:styleId="TextocomentarioCar">
-    <w:name w:val="Texto comentario Car"/>
-    <w:basedOn w:val="Fuentedeprrafopredeter"/>
-    <w:link w:val="Textocomentario"/>
+  <w:style w:type="character" w:customStyle="1" w:styleId="CommentTextChar">
+    <w:name w:val="Comment Text Char"/>
+    <w:basedOn w:val="DefaultParagraphFont"/>
+    <w:link w:val="CommentText"/>
     <w:uiPriority w:val="99"/>
     <w:rsid w:val="005C7C1E"/>
     <w:rPr>
@@ -21701,11 +21701,11 @@
       <w:szCs w:val="20"/>
     </w:rPr>
   </w:style>
-  <w:style w:type="paragraph" w:styleId="Asuntodelcomentario">
+  <w:style w:type="paragraph" w:styleId="CommentSubject">
     <w:name w:val="annotation subject"/>
-    <w:basedOn w:val="Textocomentario"/>
-    <w:next w:val="Textocomentario"/>
-    <w:link w:val="AsuntodelcomentarioCar"/>
+    <w:basedOn w:val="CommentText"/>
+    <w:next w:val="CommentText"/>
+    <w:link w:val="CommentSubjectChar"/>
     <w:uiPriority w:val="99"/>
     <w:semiHidden/>
     <w:unhideWhenUsed/>
@@ -21715,10 +21715,10 @@
       <w:bCs/>
     </w:rPr>
   </w:style>
-  <w:style w:type="character" w:customStyle="1" w:styleId="AsuntodelcomentarioCar">
-    <w:name w:val="Asunto del comentario Car"/>
-    <w:basedOn w:val="TextocomentarioCar"/>
-    <w:link w:val="Asuntodelcomentario"/>
+  <w:style w:type="character" w:customStyle="1" w:styleId="CommentSubjectChar">
+    <w:name w:val="Comment Subject Char"/>
+    <w:basedOn w:val="CommentTextChar"/>
+    <w:link w:val="CommentSubject"/>
     <w:uiPriority w:val="99"/>
     <w:semiHidden/>
     <w:rsid w:val="005C7C1E"/>

</xml_diff>